<commit_message>
Site updated at 2020-06-26 17:11:04 UTC
</commit_message>
<xml_diff>
--- a/ausgabe37/wimmer/master.docx
+++ b/ausgabe37/wimmer/master.docx
@@ -887,7 +887,7 @@
         <w:rPr>
           <w:b/>
         </w:rPr>
-        <w:t>1. Die Forschungsabteilung des „Instituts für Leser- und Schrifttumskunde“ (1926–1937)</w:t>
+        <w:t>Die Forschungsabteilung des „Instituts für Leser- und Schrifttumskunde“ (1926–1937)</w:t>
       </w:r>
     </w:p>
     <w:p>
@@ -1053,7 +1053,7 @@
         <w:rPr>
           <w:b/>
         </w:rPr>
-        <w:t>2. Die Akademisierung des „gehobenen Dienstes an Öffentlichen Bibliotheken“</w:t>
+        <w:t>Die Akademisierung des „gehobenen Dienstes an Öffentlichen Bibliotheken“</w:t>
       </w:r>
     </w:p>
     <w:p>
@@ -1386,7 +1386,7 @@
         <w:rPr>
           <w:b/>
         </w:rPr>
-        <w:t>3. Bibliothekswissenschaft – Quo Vadis? (2005) Scheideweg und In-Frage-Stellung der Bibliothekswissenschaft</w:t>
+        <w:t>Bibliothekswissenschaft – Quo Vadis? (2005) Scheideweg und In-Frage-Stellung der Bibliothekswissenschaft</w:t>
       </w:r>
     </w:p>
     <w:p>
@@ -1701,6 +1701,7 @@
     <w:p>
       <w:pPr>
         <w:spacing w:before="240" w:after="240"/>
+        <w:ind w:left="780" w:hanging="360"/>
         <w:rPr>
           <w:b/>
         </w:rPr>

</xml_diff>